<commit_message>
Mise à jour du dossier images
</commit_message>
<xml_diff>
--- a/lien_des_images.docx
+++ b/lien_des_images.docx
@@ -99,37 +99,82 @@
           <w:t>http://www.cuisine-de-bebe.com/wp-content/uploads/lananas.jpg</w:t>
         </w:r>
       </w:hyperlink>
+    </w:p>
+    <w:p>
+      <w:r>
+        <w:t>Banane :</w:t>
+      </w:r>
+      <w:r>
+        <w:t xml:space="preserve"> </w:t>
+      </w:r>
+      <w:hyperlink r:id="rId12" w:history="1">
+        <w:r>
+          <w:rPr>
+            <w:rStyle w:val="Lienhypertexte"/>
+          </w:rPr>
+          <w:t>http://www.photos-gratuites.org/wp-content/gallery/photo-banane/photo-banane4.jpg</w:t>
+        </w:r>
+      </w:hyperlink>
+    </w:p>
+    <w:p>
+      <w:pPr>
+        <w:rPr>
+          <w:color w:val="0000FF"/>
+          <w:u w:val="single"/>
+        </w:rPr>
+      </w:pPr>
+      <w:r>
+        <w:t xml:space="preserve">Mangue : </w:t>
+      </w:r>
+      <w:hyperlink r:id="rId13" w:history="1">
+        <w:r>
+          <w:rPr>
+            <w:rStyle w:val="Lienhypertexte"/>
+          </w:rPr>
+          <w:t>http://commons.wikimedia.org/wiki/File:Mango_and_cross_section_edit.jpg</w:t>
+        </w:r>
+      </w:hyperlink>
+    </w:p>
+    <w:p>
+      <w:r>
+        <w:t xml:space="preserve">Icone fruit : </w:t>
+      </w:r>
+      <w:hyperlink r:id="rId14" w:history="1">
+        <w:r>
+          <w:rPr>
+            <w:rStyle w:val="Lienhypertexte"/>
+          </w:rPr>
+          <w:t>http://4.bp.blogspot.com/-AP5pwWTumLA/UG7j_OiCnwI/AAAAAAAAALE/j_IeKE9-45w/s1600/fruit.jpg</w:t>
+        </w:r>
+      </w:hyperlink>
+    </w:p>
+    <w:p>
+      <w:r>
+        <w:t xml:space="preserve">Icone santé : </w:t>
+      </w:r>
+      <w:hyperlink r:id="rId15" w:history="1">
+        <w:r>
+          <w:rPr>
+            <w:rStyle w:val="Lienhypertexte"/>
+          </w:rPr>
+          <w:t>http://www.xn--icne-wqa.com/images/icones/1/3/pictographs-star-of-life.png</w:t>
+        </w:r>
+      </w:hyperlink>
+    </w:p>
+    <w:p>
+      <w:r>
+        <w:t xml:space="preserve">Icone vitamine : </w:t>
+      </w:r>
+      <w:hyperlink r:id="rId16" w:history="1">
+        <w:r>
+          <w:rPr>
+            <w:rStyle w:val="Lienhypertexte"/>
+          </w:rPr>
+          <w:t>https://encrypted-tbn3.gstatic.com/images?q=tbn:ANd9GcRas18RwpAKVDXceIu2ueCgUCzJr3TugrXwAplpLEmh3rdSwfo1zg</w:t>
+        </w:r>
+      </w:hyperlink>
       <w:bookmarkStart w:id="0" w:name="_GoBack"/>
       <w:bookmarkEnd w:id="0"/>
-    </w:p>
-    <w:p>
-      <w:r>
-        <w:t>Banane :</w:t>
-      </w:r>
-      <w:r>
-        <w:t xml:space="preserve"> </w:t>
-      </w:r>
-      <w:hyperlink r:id="rId12" w:history="1">
-        <w:r>
-          <w:rPr>
-            <w:rStyle w:val="Lienhypertexte"/>
-          </w:rPr>
-          <w:t>http://www.photos-gratuites.org/wp-content/gallery/photo-banane/photo-banane4.jpg</w:t>
-        </w:r>
-      </w:hyperlink>
-    </w:p>
-    <w:p>
-      <w:r>
-        <w:t xml:space="preserve">Mangue : </w:t>
-      </w:r>
-      <w:hyperlink r:id="rId13" w:history="1">
-        <w:r>
-          <w:rPr>
-            <w:rStyle w:val="Lienhypertexte"/>
-          </w:rPr>
-          <w:t>http://commons.wikimedia.org/wiki/File:Mango_and_cross_section_edit.jpg</w:t>
-        </w:r>
-      </w:hyperlink>
     </w:p>
     <w:sectPr>
       <w:pgSz w:w="11906" w:h="16838"/>

</xml_diff>

<commit_message>
mise à jour du github
mise à jour des éléments des fichiers du github
apk + fichier
</commit_message>
<xml_diff>
--- a/lien_des_images.docx
+++ b/lien_des_images.docx
@@ -11,9 +11,14 @@
           <w:rPr>
             <w:rStyle w:val="Lienhypertexte"/>
           </w:rPr>
-          <w:t>http://www.jejooweb.com/uploads/coco.jpg</w:t>
-        </w:r>
-      </w:hyperlink>
+          <w:t>http://upload.wikimedia.org/wikipedia/commons/thumb/9/95/Coconut_art_06.jpg/450px-Coconut_art_06.jpg</w:t>
+        </w:r>
+      </w:hyperlink>
+      <w:r>
+        <w:t xml:space="preserve"> </w:t>
+      </w:r>
+      <w:bookmarkStart w:id="0" w:name="_GoBack"/>
+      <w:bookmarkEnd w:id="0"/>
     </w:p>
     <w:p>
       <w:r>
@@ -96,7 +101,7 @@
           <w:rPr>
             <w:rStyle w:val="Lienhypertexte"/>
           </w:rPr>
-          <w:t>http://www.cuisine-de-bebe.com/wp-content/uploads/lananas.jpg</w:t>
+          <w:t>http://upload.wikimedia.org/wikipedia/commons/thumb/7/7b/Owoce_Ananas.jpg/600px-Owoce_Ananas.jpg</w:t>
         </w:r>
       </w:hyperlink>
     </w:p>
@@ -144,7 +149,7 @@
           <w:rPr>
             <w:rStyle w:val="Lienhypertexte"/>
           </w:rPr>
-          <w:t>http://4.bp.blogspot.com/-AP5pwWTumLA/UG7j_OiCnwI/AAAAAAAAALE/j_IeKE9-45w/s1600/fruit.jpg</w:t>
+          <w:t>http://www.espace-musculation.fr/wp-content/uploads/2012/09/fruits-vitamine-C.jpg</w:t>
         </w:r>
       </w:hyperlink>
     </w:p>
@@ -170,11 +175,9 @@
           <w:rPr>
             <w:rStyle w:val="Lienhypertexte"/>
           </w:rPr>
-          <w:t>https://encrypted-tbn3.gstatic.com/images?q=tbn:ANd9GcRas18RwpAKVDXceIu2ueCgUCzJr3TugrXwAplpLEmh3rdSwfo1zg</w:t>
-        </w:r>
-      </w:hyperlink>
-      <w:bookmarkStart w:id="0" w:name="_GoBack"/>
-      <w:bookmarkEnd w:id="0"/>
+          <w:t>http://repas-equilibre.fr/wp-content/uploads/2011/05/vitamine-C.jpg</w:t>
+        </w:r>
+      </w:hyperlink>
     </w:p>
     <w:sectPr>
       <w:pgSz w:w="11906" w:h="16838"/>
@@ -377,7 +380,6 @@
     <w:name w:val="Hyperlink"/>
     <w:basedOn w:val="Policepardfaut"/>
     <w:uiPriority w:val="99"/>
-    <w:semiHidden/>
     <w:unhideWhenUsed/>
     <w:rsid w:val="00802AB9"/>
     <w:rPr>
@@ -609,7 +611,6 @@
     <w:name w:val="Hyperlink"/>
     <w:basedOn w:val="Policepardfaut"/>
     <w:uiPriority w:val="99"/>
-    <w:semiHidden/>
     <w:unhideWhenUsed/>
     <w:rsid w:val="00802AB9"/>
     <w:rPr>

</xml_diff>